<commit_message>
Le coup de polish
</commit_message>
<xml_diff>
--- a/cauchemarhouse/manuel/Manuel.docx
+++ b/cauchemarhouse/manuel/Manuel.docx
@@ -544,7 +544,7 @@
               <w:rPr>
                 <w:rFonts w:ascii="Courier New" w:hAnsi="Courier New" w:cs="Courier New"/>
               </w:rPr>
-              <w:t>CASSE*</w:t>
+              <w:t>CASE*</w:t>
             </w:r>
           </w:p>
         </w:tc>
@@ -1356,7 +1356,7 @@
         <w:rPr>
           <w:rFonts w:ascii="Courier New" w:hAnsi="Courier New" w:cs="Courier New"/>
         </w:rPr>
-        <w:t>CASSE bascule entre les caractères minuscules et majuscules. TEMPO accélère ou ralentit le jeu.</w:t>
+        <w:t>CASE bascule entre les caractères minuscules et majuscules. TEMPO accélère ou ralentit le jeu.</w:t>
       </w:r>
     </w:p>
     <w:p>
@@ -1983,14 +1983,7 @@
                 <w:rFonts w:ascii="Courier New" w:hAnsi="Courier New" w:cs="Courier New"/>
                 <w:lang w:val="en-US"/>
               </w:rPr>
-              <w:t>CASE</w:t>
-            </w:r>
-            <w:r>
-              <w:rPr>
-                <w:rFonts w:ascii="Courier New" w:hAnsi="Courier New" w:cs="Courier New"/>
-                <w:lang w:val="en-US"/>
-              </w:rPr>
-              <w:t>*</w:t>
+              <w:t>CASE*</w:t>
             </w:r>
           </w:p>
         </w:tc>
@@ -2162,7 +2155,7 @@
                 <w:rFonts w:ascii="Courier New" w:hAnsi="Courier New" w:cs="Courier New"/>
                 <w:lang w:val="en-US"/>
               </w:rPr>
-              <w:t>SWITCH</w:t>
+              <w:t>ENTER</w:t>
             </w:r>
           </w:p>
         </w:tc>
@@ -2227,27 +2220,6 @@
                 <w:rFonts w:ascii="Courier New" w:hAnsi="Courier New" w:cs="Courier New"/>
                 <w:lang w:val="en-US"/>
               </w:rPr>
-              <w:t>GO</w:t>
-            </w:r>
-          </w:p>
-        </w:tc>
-        <w:tc>
-          <w:tcPr>
-            <w:tcW w:w="2614" w:type="dxa"/>
-          </w:tcPr>
-          <w:p>
-            <w:pPr>
-              <w:jc w:val="both"/>
-              <w:rPr>
-                <w:rFonts w:ascii="Courier New" w:hAnsi="Courier New" w:cs="Courier New"/>
-                <w:lang w:val="en-US"/>
-              </w:rPr>
-            </w:pPr>
-            <w:r>
-              <w:rPr>
-                <w:rFonts w:ascii="Courier New" w:hAnsi="Courier New" w:cs="Courier New"/>
-                <w:lang w:val="en-US"/>
-              </w:rPr>
               <w:t>GUN</w:t>
             </w:r>
           </w:p>
@@ -2291,6 +2263,27 @@
                 <w:lang w:val="en-US"/>
               </w:rPr>
               <w:t>INSERT</w:t>
+            </w:r>
+          </w:p>
+        </w:tc>
+        <w:tc>
+          <w:tcPr>
+            <w:tcW w:w="2614" w:type="dxa"/>
+          </w:tcPr>
+          <w:p>
+            <w:pPr>
+              <w:jc w:val="both"/>
+              <w:rPr>
+                <w:rFonts w:ascii="Courier New" w:hAnsi="Courier New" w:cs="Courier New"/>
+                <w:lang w:val="en-US"/>
+              </w:rPr>
+            </w:pPr>
+            <w:r>
+              <w:rPr>
+                <w:rFonts w:ascii="Courier New" w:hAnsi="Courier New" w:cs="Courier New"/>
+                <w:lang w:val="en-US"/>
+              </w:rPr>
+              <w:t>INVE</w:t>
             </w:r>
           </w:p>
         </w:tc>
@@ -2313,27 +2306,6 @@
                 <w:rFonts w:ascii="Courier New" w:hAnsi="Courier New" w:cs="Courier New"/>
                 <w:lang w:val="en-US"/>
               </w:rPr>
-              <w:t>INVE</w:t>
-            </w:r>
-          </w:p>
-        </w:tc>
-        <w:tc>
-          <w:tcPr>
-            <w:tcW w:w="2614" w:type="dxa"/>
-          </w:tcPr>
-          <w:p>
-            <w:pPr>
-              <w:jc w:val="both"/>
-              <w:rPr>
-                <w:rFonts w:ascii="Courier New" w:hAnsi="Courier New" w:cs="Courier New"/>
-                <w:lang w:val="en-US"/>
-              </w:rPr>
-            </w:pPr>
-            <w:r>
-              <w:rPr>
-                <w:rFonts w:ascii="Courier New" w:hAnsi="Courier New" w:cs="Courier New"/>
-                <w:lang w:val="en-US"/>
-              </w:rPr>
               <w:t>KKKK</w:t>
             </w:r>
           </w:p>
@@ -2376,7 +2348,28 @@
                 <w:rFonts w:ascii="Courier New" w:hAnsi="Courier New" w:cs="Courier New"/>
                 <w:lang w:val="en-US"/>
               </w:rPr>
-              <w:t>RAISE</w:t>
+              <w:t>LIGHT</w:t>
+            </w:r>
+          </w:p>
+        </w:tc>
+        <w:tc>
+          <w:tcPr>
+            <w:tcW w:w="2614" w:type="dxa"/>
+          </w:tcPr>
+          <w:p>
+            <w:pPr>
+              <w:jc w:val="both"/>
+              <w:rPr>
+                <w:rFonts w:ascii="Courier New" w:hAnsi="Courier New" w:cs="Courier New"/>
+                <w:lang w:val="en-US"/>
+              </w:rPr>
+            </w:pPr>
+            <w:r>
+              <w:rPr>
+                <w:rFonts w:ascii="Courier New" w:hAnsi="Courier New" w:cs="Courier New"/>
+                <w:lang w:val="en-US"/>
+              </w:rPr>
+              <w:t>LOOK</w:t>
             </w:r>
           </w:p>
         </w:tc>
@@ -2399,48 +2392,6 @@
                 <w:rFonts w:ascii="Courier New" w:hAnsi="Courier New" w:cs="Courier New"/>
                 <w:lang w:val="en-US"/>
               </w:rPr>
-              <w:t>LIGHT</w:t>
-            </w:r>
-          </w:p>
-        </w:tc>
-        <w:tc>
-          <w:tcPr>
-            <w:tcW w:w="2614" w:type="dxa"/>
-          </w:tcPr>
-          <w:p>
-            <w:pPr>
-              <w:jc w:val="both"/>
-              <w:rPr>
-                <w:rFonts w:ascii="Courier New" w:hAnsi="Courier New" w:cs="Courier New"/>
-                <w:lang w:val="en-US"/>
-              </w:rPr>
-            </w:pPr>
-            <w:r>
-              <w:rPr>
-                <w:rFonts w:ascii="Courier New" w:hAnsi="Courier New" w:cs="Courier New"/>
-                <w:lang w:val="en-US"/>
-              </w:rPr>
-              <w:t>LOOK</w:t>
-            </w:r>
-          </w:p>
-        </w:tc>
-        <w:tc>
-          <w:tcPr>
-            <w:tcW w:w="2614" w:type="dxa"/>
-          </w:tcPr>
-          <w:p>
-            <w:pPr>
-              <w:jc w:val="both"/>
-              <w:rPr>
-                <w:rFonts w:ascii="Courier New" w:hAnsi="Courier New" w:cs="Courier New"/>
-                <w:lang w:val="en-US"/>
-              </w:rPr>
-            </w:pPr>
-            <w:r>
-              <w:rPr>
-                <w:rFonts w:ascii="Courier New" w:hAnsi="Courier New" w:cs="Courier New"/>
-                <w:lang w:val="en-US"/>
-              </w:rPr>
               <w:t>MOTE</w:t>
             </w:r>
           </w:p>
@@ -2463,6 +2414,48 @@
                 <w:lang w:val="en-US"/>
               </w:rPr>
               <w:t>NORTH</w:t>
+            </w:r>
+          </w:p>
+        </w:tc>
+        <w:tc>
+          <w:tcPr>
+            <w:tcW w:w="2614" w:type="dxa"/>
+          </w:tcPr>
+          <w:p>
+            <w:pPr>
+              <w:jc w:val="both"/>
+              <w:rPr>
+                <w:rFonts w:ascii="Courier New" w:hAnsi="Courier New" w:cs="Courier New"/>
+                <w:lang w:val="en-US"/>
+              </w:rPr>
+            </w:pPr>
+            <w:r>
+              <w:rPr>
+                <w:rFonts w:ascii="Courier New" w:hAnsi="Courier New" w:cs="Courier New"/>
+                <w:lang w:val="en-US"/>
+              </w:rPr>
+              <w:t>NOTHING</w:t>
+            </w:r>
+          </w:p>
+        </w:tc>
+        <w:tc>
+          <w:tcPr>
+            <w:tcW w:w="2614" w:type="dxa"/>
+          </w:tcPr>
+          <w:p>
+            <w:pPr>
+              <w:jc w:val="both"/>
+              <w:rPr>
+                <w:rFonts w:ascii="Courier New" w:hAnsi="Courier New" w:cs="Courier New"/>
+                <w:lang w:val="en-US"/>
+              </w:rPr>
+            </w:pPr>
+            <w:r>
+              <w:rPr>
+                <w:rFonts w:ascii="Courier New" w:hAnsi="Courier New" w:cs="Courier New"/>
+                <w:lang w:val="en-US"/>
+              </w:rPr>
+              <w:t>ORQU</w:t>
             </w:r>
           </w:p>
         </w:tc>
@@ -2485,48 +2478,6 @@
                 <w:rFonts w:ascii="Courier New" w:hAnsi="Courier New" w:cs="Courier New"/>
                 <w:lang w:val="en-US"/>
               </w:rPr>
-              <w:t>NOTHING</w:t>
-            </w:r>
-          </w:p>
-        </w:tc>
-        <w:tc>
-          <w:tcPr>
-            <w:tcW w:w="2614" w:type="dxa"/>
-          </w:tcPr>
-          <w:p>
-            <w:pPr>
-              <w:jc w:val="both"/>
-              <w:rPr>
-                <w:rFonts w:ascii="Courier New" w:hAnsi="Courier New" w:cs="Courier New"/>
-                <w:lang w:val="en-US"/>
-              </w:rPr>
-            </w:pPr>
-            <w:r>
-              <w:rPr>
-                <w:rFonts w:ascii="Courier New" w:hAnsi="Courier New" w:cs="Courier New"/>
-                <w:lang w:val="en-US"/>
-              </w:rPr>
-              <w:t>ORQU</w:t>
-            </w:r>
-          </w:p>
-        </w:tc>
-        <w:tc>
-          <w:tcPr>
-            <w:tcW w:w="2614" w:type="dxa"/>
-          </w:tcPr>
-          <w:p>
-            <w:pPr>
-              <w:jc w:val="both"/>
-              <w:rPr>
-                <w:rFonts w:ascii="Courier New" w:hAnsi="Courier New" w:cs="Courier New"/>
-                <w:lang w:val="en-US"/>
-              </w:rPr>
-            </w:pPr>
-            <w:r>
-              <w:rPr>
-                <w:rFonts w:ascii="Courier New" w:hAnsi="Courier New" w:cs="Courier New"/>
-                <w:lang w:val="en-US"/>
-              </w:rPr>
               <w:t>PLUG</w:t>
             </w:r>
           </w:p>
@@ -2549,6 +2500,48 @@
                 <w:lang w:val="en-US"/>
               </w:rPr>
               <w:t>PULL</w:t>
+            </w:r>
+          </w:p>
+        </w:tc>
+        <w:tc>
+          <w:tcPr>
+            <w:tcW w:w="2614" w:type="dxa"/>
+          </w:tcPr>
+          <w:p>
+            <w:pPr>
+              <w:jc w:val="both"/>
+              <w:rPr>
+                <w:rFonts w:ascii="Courier New" w:hAnsi="Courier New" w:cs="Courier New"/>
+                <w:lang w:val="en-US"/>
+              </w:rPr>
+            </w:pPr>
+            <w:r>
+              <w:rPr>
+                <w:rFonts w:ascii="Courier New" w:hAnsi="Courier New" w:cs="Courier New"/>
+                <w:lang w:val="en-US"/>
+              </w:rPr>
+              <w:t>PUSH</w:t>
+            </w:r>
+          </w:p>
+        </w:tc>
+        <w:tc>
+          <w:tcPr>
+            <w:tcW w:w="2614" w:type="dxa"/>
+          </w:tcPr>
+          <w:p>
+            <w:pPr>
+              <w:jc w:val="both"/>
+              <w:rPr>
+                <w:rFonts w:ascii="Courier New" w:hAnsi="Courier New" w:cs="Courier New"/>
+                <w:lang w:val="en-US"/>
+              </w:rPr>
+            </w:pPr>
+            <w:r>
+              <w:rPr>
+                <w:rFonts w:ascii="Courier New" w:hAnsi="Courier New" w:cs="Courier New"/>
+                <w:lang w:val="en-US"/>
+              </w:rPr>
+              <w:t>PUSH</w:t>
             </w:r>
           </w:p>
         </w:tc>
@@ -2571,27 +2564,6 @@
                 <w:rFonts w:ascii="Courier New" w:hAnsi="Courier New" w:cs="Courier New"/>
                 <w:lang w:val="en-US"/>
               </w:rPr>
-              <w:t>PUSH</w:t>
-            </w:r>
-          </w:p>
-        </w:tc>
-        <w:tc>
-          <w:tcPr>
-            <w:tcW w:w="2614" w:type="dxa"/>
-          </w:tcPr>
-          <w:p>
-            <w:pPr>
-              <w:jc w:val="both"/>
-              <w:rPr>
-                <w:rFonts w:ascii="Courier New" w:hAnsi="Courier New" w:cs="Courier New"/>
-                <w:lang w:val="en-US"/>
-              </w:rPr>
-            </w:pPr>
-            <w:r>
-              <w:rPr>
-                <w:rFonts w:ascii="Courier New" w:hAnsi="Courier New" w:cs="Courier New"/>
-                <w:lang w:val="en-US"/>
-              </w:rPr>
               <w:t>QUIT*</w:t>
             </w:r>
           </w:p>
@@ -2613,7 +2585,28 @@
                 <w:rFonts w:ascii="Courier New" w:hAnsi="Courier New" w:cs="Courier New"/>
                 <w:lang w:val="en-US"/>
               </w:rPr>
-              <w:t>REPAIR</w:t>
+              <w:t>RAISE</w:t>
+            </w:r>
+          </w:p>
+        </w:tc>
+        <w:tc>
+          <w:tcPr>
+            <w:tcW w:w="2614" w:type="dxa"/>
+          </w:tcPr>
+          <w:p>
+            <w:pPr>
+              <w:jc w:val="both"/>
+              <w:rPr>
+                <w:rFonts w:ascii="Courier New" w:hAnsi="Courier New" w:cs="Courier New"/>
+                <w:lang w:val="en-US"/>
+              </w:rPr>
+            </w:pPr>
+            <w:r>
+              <w:rPr>
+                <w:rFonts w:ascii="Courier New" w:hAnsi="Courier New" w:cs="Courier New"/>
+                <w:lang w:val="en-US"/>
+              </w:rPr>
+              <w:t>REPA</w:t>
             </w:r>
           </w:p>
         </w:tc>
@@ -2720,7 +2713,7 @@
                 <w:rFonts w:ascii="Courier New" w:hAnsi="Courier New" w:cs="Courier New"/>
                 <w:lang w:val="en-US"/>
               </w:rPr>
-              <w:t>TAKE</w:t>
+              <w:t>SWITCH</w:t>
             </w:r>
           </w:p>
         </w:tc>
@@ -2743,6 +2736,27 @@
                 <w:rFonts w:ascii="Courier New" w:hAnsi="Courier New" w:cs="Courier New"/>
                 <w:lang w:val="en-US"/>
               </w:rPr>
+              <w:t>TAKE</w:t>
+            </w:r>
+          </w:p>
+        </w:tc>
+        <w:tc>
+          <w:tcPr>
+            <w:tcW w:w="2614" w:type="dxa"/>
+          </w:tcPr>
+          <w:p>
+            <w:pPr>
+              <w:jc w:val="both"/>
+              <w:rPr>
+                <w:rFonts w:ascii="Courier New" w:hAnsi="Courier New" w:cs="Courier New"/>
+                <w:lang w:val="en-US"/>
+              </w:rPr>
+            </w:pPr>
+            <w:r>
+              <w:rPr>
+                <w:rFonts w:ascii="Courier New" w:hAnsi="Courier New" w:cs="Courier New"/>
+                <w:lang w:val="en-US"/>
+              </w:rPr>
               <w:t>TEMPO*</w:t>
             </w:r>
           </w:p>
@@ -2786,27 +2800,6 @@
                 <w:lang w:val="en-US"/>
               </w:rPr>
               <w:t>TOOL</w:t>
-            </w:r>
-          </w:p>
-        </w:tc>
-        <w:tc>
-          <w:tcPr>
-            <w:tcW w:w="2614" w:type="dxa"/>
-          </w:tcPr>
-          <w:p>
-            <w:pPr>
-              <w:jc w:val="both"/>
-              <w:rPr>
-                <w:rFonts w:ascii="Courier New" w:hAnsi="Courier New" w:cs="Courier New"/>
-                <w:lang w:val="en-US"/>
-              </w:rPr>
-            </w:pPr>
-            <w:r>
-              <w:rPr>
-                <w:rFonts w:ascii="Courier New" w:hAnsi="Courier New" w:cs="Courier New"/>
-                <w:lang w:val="en-US"/>
-              </w:rPr>
-              <w:t>WEAR</w:t>
             </w:r>
           </w:p>
         </w:tc>
@@ -2829,22 +2822,29 @@
                 <w:rFonts w:ascii="Courier New" w:hAnsi="Courier New" w:cs="Courier New"/>
                 <w:lang w:val="en-US"/>
               </w:rPr>
+              <w:t>WEAR</w:t>
+            </w:r>
+          </w:p>
+        </w:tc>
+        <w:tc>
+          <w:tcPr>
+            <w:tcW w:w="2614" w:type="dxa"/>
+          </w:tcPr>
+          <w:p>
+            <w:pPr>
+              <w:jc w:val="both"/>
+              <w:rPr>
+                <w:rFonts w:ascii="Courier New" w:hAnsi="Courier New" w:cs="Courier New"/>
+                <w:lang w:val="en-US"/>
+              </w:rPr>
+            </w:pPr>
+            <w:r>
+              <w:rPr>
+                <w:rFonts w:ascii="Courier New" w:hAnsi="Courier New" w:cs="Courier New"/>
+                <w:lang w:val="en-US"/>
+              </w:rPr>
               <w:t>WEST</w:t>
             </w:r>
-          </w:p>
-        </w:tc>
-        <w:tc>
-          <w:tcPr>
-            <w:tcW w:w="2614" w:type="dxa"/>
-          </w:tcPr>
-          <w:p>
-            <w:pPr>
-              <w:jc w:val="both"/>
-              <w:rPr>
-                <w:rFonts w:ascii="Courier New" w:hAnsi="Courier New" w:cs="Courier New"/>
-                <w:lang w:val="en-US"/>
-              </w:rPr>
-            </w:pPr>
           </w:p>
         </w:tc>
         <w:tc>
@@ -3007,7 +3007,52 @@
           <w:iCs/>
           <w:lang w:val="en-US"/>
         </w:rPr>
-        <w:t>TAKE TOOL, NORTH, TAKE SUIT, WEAR SUIT, PUSH BUTTON, PLUG SOCKET, EAST, GO 2, NOTHING, TAKE BOX, NORTH, TAKE CASSETTE, SOUTH, SOUTH, INSERT CASSETTE, PUSH 2, WEST, TAKE LAMP, EAST, EAST, GO 2, LIGHT LAMP, NOTHING, NORTH, TAKE BOTTLE, DRINK BOTTLE, SOUTH, SOUTH, DROP BOX, WEST, INSERT CODE, NORTH, PULL LEVER</w:t>
+        <w:t xml:space="preserve">TAKE TOOL, NORTH, TAKE SUIT, WEAR SUIT, PUSH BUTTON, PLUG SOCKET, EAST, </w:t>
+      </w:r>
+      <w:r>
+        <w:rPr>
+          <w:rFonts w:ascii="Courier New" w:hAnsi="Courier New" w:cs="Courier New"/>
+          <w:i/>
+          <w:iCs/>
+          <w:lang w:val="en-US"/>
+        </w:rPr>
+        <w:t>ENTER</w:t>
+      </w:r>
+      <w:r>
+        <w:rPr>
+          <w:rFonts w:ascii="Courier New" w:hAnsi="Courier New" w:cs="Courier New"/>
+          <w:i/>
+          <w:iCs/>
+          <w:lang w:val="en-US"/>
+        </w:rPr>
+        <w:t xml:space="preserve"> 2, NOTHING, TAKE BOX, NORTH, TAKE CASSETTE, SOUTH, SOUTH, INSERT CASSETTE, PUSH 2, WEST, TAKE LAMP, EAST, EAST, </w:t>
+      </w:r>
+      <w:r>
+        <w:rPr>
+          <w:rFonts w:ascii="Courier New" w:hAnsi="Courier New" w:cs="Courier New"/>
+          <w:i/>
+          <w:iCs/>
+          <w:lang w:val="en-US"/>
+        </w:rPr>
+        <w:t>ENTER</w:t>
+      </w:r>
+      <w:r>
+        <w:rPr>
+          <w:rFonts w:ascii="Courier New" w:hAnsi="Courier New" w:cs="Courier New"/>
+          <w:i/>
+          <w:iCs/>
+          <w:lang w:val="en-US"/>
+        </w:rPr>
+        <w:t xml:space="preserve"> 2, LIGHT LAMP, NOTHING, NORTH, TAKE BOTTLE, DRINK BOTTLE, SOUTH, SOUTH, DROP BOX, WEST, INSERT CODE, NORTH, PULL </w:t>
+      </w:r>
+      <w:r>
+        <w:rPr>
+          <w:rFonts w:ascii="Courier New" w:hAnsi="Courier New" w:cs="Courier New"/>
+          <w:i/>
+          <w:iCs/>
+          <w:lang w:val="en-US"/>
+        </w:rPr>
+        <w:t>STICK</w:t>
       </w:r>
       <w:r>
         <w:rPr>

</xml_diff>